<commit_message>
Commit Feb 11 (2)
</commit_message>
<xml_diff>
--- a/doc/20240210_ThermalManikin.docx
+++ b/doc/20240210_ThermalManikin.docx
@@ -43,15 +43,25 @@
         <w:t xml:space="preserve"> </w:t>
       </w:r>
       <w:r>
-        <w:t>waves and cold snaps</w:t>
-      </w:r>
+        <w:t xml:space="preserve">waves and cold </w:t>
+      </w:r>
+      <w:proofErr w:type="gramStart"/>
+      <w:r>
+        <w:t>snaps</w:t>
+      </w:r>
+      <w:proofErr w:type="gramEnd"/>
       <w:r>
         <w:t xml:space="preserve"> </w:t>
       </w:r>
     </w:p>
     <w:p>
-      <w:r>
-        <w:t>Arfa Aijazi</w:t>
+      <w:proofErr w:type="spellStart"/>
+      <w:r>
+        <w:t>Arfa</w:t>
+      </w:r>
+      <w:proofErr w:type="spellEnd"/>
+      <w:r>
+        <w:t xml:space="preserve"> Aijazi</w:t>
       </w:r>
       <w:r>
         <w:rPr>
@@ -293,6 +303,7 @@
       <w:r>
         <w:t xml:space="preserve"> climate change. </w:t>
       </w:r>
+      <w:proofErr w:type="gramStart"/>
       <w:ins w:id="9" w:author="Arfa Aijazi" w:date="2024-02-10T12:49:00Z">
         <w:r>
           <w:t>Easily</w:t>
@@ -305,7 +316,11 @@
       </w:ins>
       <w:ins w:id="11" w:author="Arfa Aijazi" w:date="2024-02-10T12:49:00Z">
         <w:r>
-          <w:t>accessible p</w:t>
+          <w:t>accessible</w:t>
+        </w:r>
+        <w:proofErr w:type="gramEnd"/>
+        <w:r>
+          <w:t xml:space="preserve"> p</w:t>
         </w:r>
       </w:ins>
       <w:del w:id="12" w:author="Arfa Aijazi" w:date="2024-02-10T12:49:00Z">
@@ -2190,6 +2205,7 @@
       <w:r>
         <w:t xml:space="preserve">. In a hot environment, a rope bed, such as the </w:t>
       </w:r>
+      <w:proofErr w:type="spellStart"/>
       <w:r>
         <w:rPr>
           <w:i/>
@@ -2197,6 +2213,7 @@
         </w:rPr>
         <w:t>charpai</w:t>
       </w:r>
+      <w:proofErr w:type="spellEnd"/>
       <w:r>
         <w:t xml:space="preserve"> in South Asia, may provide more cooling than a conventional mattress. Other behavioral adaptations include migrating to different </w:t>
       </w:r>
@@ -2394,7 +2411,21 @@
           <w:rPr>
             <w:rFonts w:eastAsiaTheme="minorEastAsia"/>
           </w:rPr>
-          <w:t xml:space="preserve">(similar to sleeping) </w:t>
+          <w:t>(</w:t>
+        </w:r>
+        <w:proofErr w:type="gramStart"/>
+        <w:r>
+          <w:rPr>
+            <w:rFonts w:eastAsiaTheme="minorEastAsia"/>
+          </w:rPr>
+          <w:t>similar to</w:t>
+        </w:r>
+        <w:proofErr w:type="gramEnd"/>
+        <w:r>
+          <w:rPr>
+            <w:rFonts w:eastAsiaTheme="minorEastAsia"/>
+          </w:rPr>
+          <w:t xml:space="preserve"> sleeping) </w:t>
         </w:r>
       </w:ins>
       <w:r>
@@ -2692,7 +2723,15 @@
         </w:r>
       </w:ins>
       <w:r>
-        <w:t xml:space="preserve">heating setpoint reductions as a way to reduce demand on the </w:t>
+        <w:t xml:space="preserve">heating setpoint reductions </w:t>
+      </w:r>
+      <w:proofErr w:type="gramStart"/>
+      <w:r>
+        <w:t>as a way to</w:t>
+      </w:r>
+      <w:proofErr w:type="gramEnd"/>
+      <w:r>
+        <w:t xml:space="preserve"> reduce demand on the </w:t>
       </w:r>
       <w:r>
         <w:lastRenderedPageBreak/>
@@ -2963,7 +3002,7 @@
           <w:lang w:eastAsia="zh-CN"/>
         </w:rPr>
         <w:drawing>
-          <wp:inline distT="0" distB="0" distL="0" distR="0" wp14:anchorId="56F336CC" wp14:editId="688AE8BA">
+          <wp:inline distT="0" distB="0" distL="0" distR="0" wp14:anchorId="56F336CC" wp14:editId="5415F26D">
             <wp:extent cx="5943504" cy="4671695"/>
             <wp:effectExtent l="0" t="0" r="635" b="1905"/>
             <wp:docPr id="943913545" name="Picture 2"/>
@@ -3009,11 +3048,19 @@
       </w:r>
       <w:ins w:id="69" w:author="Arfa Aijazi" w:date="2024-02-10T13:30:00Z">
         <w:r>
-          <w:t xml:space="preserve"> by definition</w:t>
+          <w:t xml:space="preserve"> </w:t>
+        </w:r>
+        <w:proofErr w:type="gramStart"/>
+        <w:r>
+          <w:t>by definition</w:t>
         </w:r>
       </w:ins>
       <w:r>
-        <w:t xml:space="preserve"> a relative metric, so a value of 0 means there is no heating or cooling effect</w:t>
+        <w:t xml:space="preserve"> a</w:t>
+      </w:r>
+      <w:proofErr w:type="gramEnd"/>
+      <w:r>
+        <w:t xml:space="preserve"> relative metric, so a value of 0 means there is no heating or cooling effect</w:t>
       </w:r>
       <w:del w:id="70" w:author="Arfa Aijazi" w:date="2024-02-10T13:25:00Z">
         <w:r>
@@ -3345,7 +3392,27 @@
           <w:sz w:val="18"/>
           <w:szCs w:val="18"/>
         </w:rPr>
-        <w:t>a) 2015 Pakistan heat wave (June 17-24) and b) 2021 Texas power crisis (February 14-19) as a i. time series of modeled indoor temperatures with and without heating or cooling effects caused by selected interventions and ii. Sleep</w:t>
+        <w:t xml:space="preserve">a) 2015 Pakistan heat wave (June 17-24) and b) 2021 Texas power crisis (February 14-19) as a </w:t>
+      </w:r>
+      <w:proofErr w:type="spellStart"/>
+      <w:r>
+        <w:rPr>
+          <w:i/>
+          <w:iCs/>
+          <w:sz w:val="18"/>
+          <w:szCs w:val="18"/>
+        </w:rPr>
+        <w:t>i</w:t>
+      </w:r>
+      <w:proofErr w:type="spellEnd"/>
+      <w:r>
+        <w:rPr>
+          <w:i/>
+          <w:iCs/>
+          <w:sz w:val="18"/>
+          <w:szCs w:val="18"/>
+        </w:rPr>
+        <w:t>. time series of modeled indoor temperatures with and without heating or cooling effects caused by selected interventions and ii. Sleep</w:t>
       </w:r>
       <w:ins w:id="76" w:author="Arfa Aijazi" w:date="2024-02-10T13:32:00Z">
         <w:r>
@@ -4789,7 +4856,15 @@
         <w:fldChar w:fldCharType="end"/>
       </w:r>
       <w:r>
-        <w:t xml:space="preserve"> and Arens et al.</w:t>
+        <w:t xml:space="preserve"> and </w:t>
+      </w:r>
+      <w:proofErr w:type="spellStart"/>
+      <w:r>
+        <w:t>Arens</w:t>
+      </w:r>
+      <w:proofErr w:type="spellEnd"/>
+      <w:r>
+        <w:t xml:space="preserve"> et al.</w:t>
       </w:r>
       <w:r>
         <w:fldChar w:fldCharType="begin"/>
@@ -5198,7 +5273,15 @@
         <w:t>body segment</w:t>
       </w:r>
       <w:r>
-        <w:t>. We calibrated each temperature sensor at three temperatures (15°C, 25°C, and 35°C) using a Polyscience Low-Profile Refrigerated Circulator (model PD</w:t>
+        <w:t xml:space="preserve">. We calibrated each temperature sensor at three temperatures (15°C, 25°C, and 35°C) using a </w:t>
+      </w:r>
+      <w:proofErr w:type="spellStart"/>
+      <w:r>
+        <w:t>Polyscience</w:t>
+      </w:r>
+      <w:proofErr w:type="spellEnd"/>
+      <w:r>
+        <w:t xml:space="preserve"> Low-Profile Refrigerated Circulator (model PD</w:t>
       </w:r>
       <w:r>
         <w:t>7</w:t>
@@ -6601,8 +6684,13 @@
       <w:r>
         <w:t xml:space="preserve">measured the average power of completed cycles within ten minutes, which corresponds to the </w:t>
       </w:r>
-      <w:r>
-        <w:t>time period of the</w:t>
+      <w:proofErr w:type="gramStart"/>
+      <w:r>
+        <w:t>time period</w:t>
+      </w:r>
+      <w:proofErr w:type="gramEnd"/>
+      <w:r>
+        <w:t xml:space="preserve"> of the</w:t>
       </w:r>
       <w:r>
         <w:t xml:space="preserve"> thermal manikin measurement</w:t>
@@ -11041,7 +11129,49 @@
         <w:rPr>
           <w:rFonts w:eastAsiaTheme="minorEastAsia"/>
         </w:rPr>
-        <w:t xml:space="preserve">as a thermal manikin in the same ambient temperature with light clothing (0.25 Clo), a sheet (0.61 Clo) covering from below the shoulders, laying in log posture (i.e. laying on the right side with one arm outstretched) on a conventional mattress (0.34 Clo) with no emergency blanket or </w:t>
+        <w:t xml:space="preserve">as a thermal manikin in the same ambient temperature with light clothing (0.25 </w:t>
+      </w:r>
+      <w:proofErr w:type="spellStart"/>
+      <w:r>
+        <w:rPr>
+          <w:rFonts w:eastAsiaTheme="minorEastAsia"/>
+        </w:rPr>
+        <w:t>Clo</w:t>
+      </w:r>
+      <w:proofErr w:type="spellEnd"/>
+      <w:r>
+        <w:rPr>
+          <w:rFonts w:eastAsiaTheme="minorEastAsia"/>
+        </w:rPr>
+        <w:t xml:space="preserve">), a sheet (0.61 </w:t>
+      </w:r>
+      <w:proofErr w:type="spellStart"/>
+      <w:r>
+        <w:rPr>
+          <w:rFonts w:eastAsiaTheme="minorEastAsia"/>
+        </w:rPr>
+        <w:t>Clo</w:t>
+      </w:r>
+      <w:proofErr w:type="spellEnd"/>
+      <w:r>
+        <w:rPr>
+          <w:rFonts w:eastAsiaTheme="minorEastAsia"/>
+        </w:rPr>
+        <w:t xml:space="preserve">) covering from below the shoulders, laying in log posture (i.e. laying on the right side with one arm outstretched) on a conventional mattress (0.34 </w:t>
+      </w:r>
+      <w:proofErr w:type="spellStart"/>
+      <w:r>
+        <w:rPr>
+          <w:rFonts w:eastAsiaTheme="minorEastAsia"/>
+        </w:rPr>
+        <w:t>Clo</w:t>
+      </w:r>
+      <w:proofErr w:type="spellEnd"/>
+      <w:r>
+        <w:rPr>
+          <w:rFonts w:eastAsiaTheme="minorEastAsia"/>
+        </w:rPr>
+        <w:t xml:space="preserve">) with no emergency blanket or </w:t>
       </w:r>
       <w:r>
         <w:rPr>
@@ -11277,7 +11407,15 @@
           <w:fldChar w:fldCharType="end"/>
         </w:r>
         <w:r>
-          <w:t>” by Gan Khoon Lay from Noun Project</w:t>
+          <w:t xml:space="preserve">” by Gan </w:t>
+        </w:r>
+        <w:proofErr w:type="spellStart"/>
+        <w:r>
+          <w:t>Khoon</w:t>
+        </w:r>
+        <w:proofErr w:type="spellEnd"/>
+        <w:r>
+          <w:t xml:space="preserve"> Lay from Noun Project</w:t>
         </w:r>
       </w:ins>
       <w:ins w:id="119" w:author="Arfa Aijazi" w:date="2024-02-03T22:50:00Z">
@@ -11331,12 +11469,49 @@
       </w:pPr>
       <w:bookmarkStart w:id="123" w:name="_Ref138205245"/>
       <w:r>
-        <w:t>Clothing and bedding insulation</w:t>
-      </w:r>
-    </w:p>
-    <w:p>
-      <w:r>
-        <w:t xml:space="preserve">Clothing and bedding affect heat transfer via conduction by providing thermal resistance and radiation and convection by trapping a layer of still air between the fabric and skin. The baseline clothing ensemble (“Light”) consists of a cotton short-sleeve t-shirt and cotton shorts (0.25 Clo). The “Heavy” clothing ensemble consists of a polyester long-sleeve button front pajama shirt, long pants, and socks (0.55 Clo). The baseline bedding (“Light”) consists of a cotton U.S. standard twin sized bed sheet (0.61 Clo). The “Heavy” bedding consists of the cotton sheet with the addition of a polyester twin sized blanket (1.94 Clo).  We smoothed out clothing and bedding so that it conformed to the manikin body to minimize trapped air between fabric layers. </w:t>
+        <w:t xml:space="preserve">Clothing and bedding </w:t>
+      </w:r>
+      <w:proofErr w:type="gramStart"/>
+      <w:r>
+        <w:t>insulation</w:t>
+      </w:r>
+      <w:proofErr w:type="gramEnd"/>
+    </w:p>
+    <w:p>
+      <w:r>
+        <w:t xml:space="preserve">Clothing and bedding affect heat transfer via conduction by providing thermal resistance and radiation and convection by trapping a layer of still air between the fabric and skin. The baseline clothing ensemble (“Light”) consists of a cotton short-sleeve t-shirt and cotton shorts (0.25 </w:t>
+      </w:r>
+      <w:proofErr w:type="spellStart"/>
+      <w:r>
+        <w:t>Clo</w:t>
+      </w:r>
+      <w:proofErr w:type="spellEnd"/>
+      <w:r>
+        <w:t xml:space="preserve">). The “Heavy” clothing ensemble consists of a polyester long-sleeve button front pajama shirt, long pants, and socks (0.55 </w:t>
+      </w:r>
+      <w:proofErr w:type="spellStart"/>
+      <w:r>
+        <w:t>Clo</w:t>
+      </w:r>
+      <w:proofErr w:type="spellEnd"/>
+      <w:r>
+        <w:t xml:space="preserve">). The baseline bedding (“Light”) consists of a cotton U.S. standard twin sized bed sheet (0.61 </w:t>
+      </w:r>
+      <w:proofErr w:type="spellStart"/>
+      <w:r>
+        <w:t>Clo</w:t>
+      </w:r>
+      <w:proofErr w:type="spellEnd"/>
+      <w:r>
+        <w:t xml:space="preserve">). The “Heavy” bedding consists of the cotton sheet with the addition of a polyester twin sized blanket (1.94 </w:t>
+      </w:r>
+      <w:proofErr w:type="spellStart"/>
+      <w:r>
+        <w:t>Clo</w:t>
+      </w:r>
+      <w:proofErr w:type="spellEnd"/>
+      <w:r>
+        <w:t xml:space="preserve">).  We smoothed out clothing and bedding so that it conformed to the manikin body to minimize trapped air between fabric layers. </w:t>
       </w:r>
       <w:r>
         <w:t>While this study focused on dry heat transfer, it’s worth noting that clothing and bedding with the same insulation level could perform differently with regards to latent heat transfer, like the absorption, diffusion, and evaporation of sweat. Common bedding materials like cotton, linen, or polyester, have different hygroscopicity, wicking ability and permeability.</w:t>
@@ -11527,11 +11702,13 @@
       <w:r>
         <w:t xml:space="preserve">llustration of experimental conditions representing a variety of passive and </w:t>
       </w:r>
+      <w:proofErr w:type="gramStart"/>
       <w:ins w:id="129" w:author="Arfa Aijazi" w:date="2024-02-03T22:40:00Z">
         <w:r>
           <w:t>low-energy</w:t>
         </w:r>
       </w:ins>
+      <w:proofErr w:type="gramEnd"/>
       <w:del w:id="130" w:author="Arfa Aijazi" w:date="2024-02-03T22:40:00Z">
         <w:r>
           <w:delText>active</w:delText>
@@ -11637,7 +11814,15 @@
           <w:fldChar w:fldCharType="end"/>
         </w:r>
         <w:r>
-          <w:t xml:space="preserve">” by Jino, </w:t>
+          <w:t xml:space="preserve">” by </w:t>
+        </w:r>
+        <w:proofErr w:type="spellStart"/>
+        <w:r>
+          <w:t>Jino</w:t>
+        </w:r>
+        <w:proofErr w:type="spellEnd"/>
+        <w:r>
+          <w:t xml:space="preserve">, </w:t>
         </w:r>
       </w:ins>
       <w:ins w:id="141" w:author="Arfa Aijazi" w:date="2024-02-03T22:32:00Z">
@@ -11667,7 +11852,15 @@
       </w:ins>
       <w:ins w:id="143" w:author="Arfa Aijazi" w:date="2024-02-03T22:32:00Z">
         <w:r>
-          <w:t>” by Lucas Helle, and “</w:t>
+          <w:t xml:space="preserve">” by Lucas </w:t>
+        </w:r>
+        <w:proofErr w:type="spellStart"/>
+        <w:r>
+          <w:t>Helle</w:t>
+        </w:r>
+        <w:proofErr w:type="spellEnd"/>
+        <w:r>
+          <w:t>, and “</w:t>
         </w:r>
       </w:ins>
       <w:ins w:id="144" w:author="Arfa Aijazi" w:date="2024-02-03T22:36:00Z">
@@ -11773,9 +11966,14 @@
           <w:fldChar w:fldCharType="end"/>
         </w:r>
         <w:r>
-          <w:t>” by naim</w:t>
+          <w:t xml:space="preserve">” by </w:t>
+        </w:r>
+        <w:proofErr w:type="spellStart"/>
+        <w:r>
+          <w:t>naim</w:t>
         </w:r>
       </w:ins>
+      <w:proofErr w:type="spellEnd"/>
       <w:ins w:id="155" w:author="Arfa Aijazi" w:date="2024-02-03T22:37:00Z">
         <w:r>
           <w:t xml:space="preserve"> and “</w:t>
@@ -11864,7 +12062,15 @@
       </w:ins>
       <w:ins w:id="165" w:author="Arfa Aijazi" w:date="2024-02-03T22:37:00Z">
         <w:r>
-          <w:t xml:space="preserve"> by Gan Khoon Lay</w:t>
+          <w:t xml:space="preserve"> by Gan </w:t>
+        </w:r>
+        <w:proofErr w:type="spellStart"/>
+        <w:r>
+          <w:t>Khoon</w:t>
+        </w:r>
+        <w:proofErr w:type="spellEnd"/>
+        <w:r>
+          <w:t xml:space="preserve"> Lay</w:t>
         </w:r>
       </w:ins>
       <w:ins w:id="166" w:author="Arfa Aijazi" w:date="2024-02-03T22:41:00Z">
@@ -11936,12 +12142,14 @@
       <w:r>
         <w:t xml:space="preserve">. First responders often deploy these blankets in emergency situations to prevent or counter hyperthermia. Emergency blankets reduce heat loss by several mechanisms. The air and watertight foil </w:t>
       </w:r>
+      <w:proofErr w:type="gramStart"/>
       <w:r>
         <w:t>reduce</w:t>
       </w:r>
       <w:r>
         <w:t>s</w:t>
       </w:r>
+      <w:proofErr w:type="gramEnd"/>
       <w:r>
         <w:t xml:space="preserve"> heat loss through convection and evaporation, and the reflective surface reduces heat loss </w:t>
       </w:r>
@@ -11960,12 +12168,25 @@
         <w:pStyle w:val="Heading3"/>
       </w:pPr>
       <w:r>
-        <w:t>Bed type</w:t>
-      </w:r>
-    </w:p>
-    <w:p>
-      <w:r>
-        <w:t xml:space="preserve">Modern mattresses are highly insulating (0.34 Clo), so we considered the cooling effect of removing the mattress and laying the manikin directly on the wooden slat bed frame. This type of bed is </w:t>
+        <w:t xml:space="preserve">Bed </w:t>
+      </w:r>
+      <w:proofErr w:type="gramStart"/>
+      <w:r>
+        <w:t>type</w:t>
+      </w:r>
+      <w:proofErr w:type="gramEnd"/>
+    </w:p>
+    <w:p>
+      <w:r>
+        <w:t xml:space="preserve">Modern mattresses are highly insulating (0.34 </w:t>
+      </w:r>
+      <w:proofErr w:type="spellStart"/>
+      <w:r>
+        <w:t>Clo</w:t>
+      </w:r>
+      <w:proofErr w:type="spellEnd"/>
+      <w:r>
+        <w:t xml:space="preserve">), so we considered the cooling effect of removing the mattress and laying the manikin directly on the wooden slat bed frame. This type of bed is </w:t>
       </w:r>
       <w:r>
         <w:t>like</w:t>
@@ -11973,6 +12194,7 @@
       <w:r>
         <w:t xml:space="preserve"> a rope bed traditionally used in hot environments, such as the </w:t>
       </w:r>
+      <w:proofErr w:type="spellStart"/>
       <w:r>
         <w:rPr>
           <w:i/>
@@ -11980,6 +12202,7 @@
         </w:rPr>
         <w:t>charpai</w:t>
       </w:r>
+      <w:proofErr w:type="spellEnd"/>
       <w:r>
         <w:t xml:space="preserve"> in South Asia. We elevated the bed frame so that the manikin was at the same height (0.32 m) as test conditions with the mattress. </w:t>
       </w:r>
@@ -11995,7 +12218,15 @@
     </w:p>
     <w:p>
       <w:r>
-        <w:t>A hydro-powered mattress pad consists of silicone tubing integrated into a fabric and a control unit that circulates conditioned water. Like an electric mattress pad, a hydro-powered mattress pad is placed below the bottom bed sheet. We used the Cube Sleep System by ChiliSleep which has a temperature range of 13-46°C subject to environmental conditions. We operated the hydro-powered mattress pad at 18°C under cooling mode and 46°C under heating mode. In preliminary testing, we found the hydro-powered mattress pad was unable to sustain temperatures below 18°C at an ambient temperature of 28°C.</w:t>
+        <w:t xml:space="preserve">A hydro-powered mattress pad consists of silicone tubing integrated into a fabric and a control unit that circulates conditioned water. Like an electric mattress pad, a hydro-powered mattress pad is placed below the bottom bed sheet. We used the Cube Sleep System by </w:t>
+      </w:r>
+      <w:proofErr w:type="spellStart"/>
+      <w:r>
+        <w:t>ChiliSleep</w:t>
+      </w:r>
+      <w:proofErr w:type="spellEnd"/>
+      <w:r>
+        <w:t xml:space="preserve"> which has a temperature range of 13-46°C subject to environmental conditions. We operated the hydro-powered mattress pad at 18°C under cooling mode and 46°C under heating mode. In preliminary testing, we found the hydro-powered mattress pad was unable to sustain temperatures below 18°C at an ambient temperature of 28°C.</w:t>
       </w:r>
     </w:p>
     <w:p>
@@ -12026,7 +12257,15 @@
         <w:t xml:space="preserve"> (above a person)</w:t>
       </w:r>
       <w:r>
-        <w:t>. We used a SunBeam electric pad under two settings: 1/10 which we describe as “Low</w:t>
+        <w:t xml:space="preserve">. We used a </w:t>
+      </w:r>
+      <w:proofErr w:type="spellStart"/>
+      <w:r>
+        <w:t>SunBeam</w:t>
+      </w:r>
+      <w:proofErr w:type="spellEnd"/>
+      <w:r>
+        <w:t xml:space="preserve"> electric pad under two settings: 1/10 which we describe as “Low</w:t>
       </w:r>
       <w:r>
         <w:t>est</w:t>
@@ -12038,7 +12277,15 @@
         <w:t>Low</w:t>
       </w:r>
       <w:r>
-        <w:t xml:space="preserve">”. We did not test the electric mattress pad under higher settings because the thermal manikin is unable to measure power when in a state of heat gain. We used a SunBeam heated blanket with both the heated blanket turned “off” and “on” to separate the effect of the electric heated element and the additional insulation. </w:t>
+        <w:t xml:space="preserve">”. We did not test the electric mattress pad under higher settings because the thermal manikin is unable to measure power when in a state of heat gain. We used a </w:t>
+      </w:r>
+      <w:proofErr w:type="spellStart"/>
+      <w:r>
+        <w:t>SunBeam</w:t>
+      </w:r>
+      <w:proofErr w:type="spellEnd"/>
+      <w:r>
+        <w:t xml:space="preserve"> heated blanket with both the heated blanket turned “off” and “on” to separate the effect of the electric heated element and the additional insulation. </w:t>
       </w:r>
       <w:r>
         <w:t>When on, we set the heated blanket to the highest setting</w:t>
@@ -12080,8 +12327,13 @@
         <w:pStyle w:val="Heading3"/>
       </w:pPr>
       <w:r>
-        <w:t>Pedestal fan and ceiling fan</w:t>
-      </w:r>
+        <w:t xml:space="preserve">Pedestal fan and ceiling </w:t>
+      </w:r>
+      <w:proofErr w:type="gramStart"/>
+      <w:r>
+        <w:t>fan</w:t>
+      </w:r>
+      <w:proofErr w:type="gramEnd"/>
     </w:p>
     <w:p>
       <w:r>
@@ -12112,7 +12364,15 @@
         <w:t xml:space="preserve"> </w:t>
       </w:r>
       <w:r>
-        <w:t xml:space="preserve">shows the spatial distribution of average air speed across the bed as measured by a handheld anemometer (TSI VelociCalc Air Velocity Meter Model 8347) at a height of 0.3 m (1 ft) above the mattress.  </w:t>
+        <w:t xml:space="preserve">shows the spatial distribution of average air speed across the bed as measured by a handheld anemometer (TSI </w:t>
+      </w:r>
+      <w:proofErr w:type="spellStart"/>
+      <w:r>
+        <w:t>VelociCalc</w:t>
+      </w:r>
+      <w:proofErr w:type="spellEnd"/>
+      <w:r>
+        <w:t xml:space="preserve"> Air Velocity Meter Model 8347) at a height of 0.3 m (1 ft) above the mattress.  </w:t>
       </w:r>
       <w:r>
         <w:t xml:space="preserve">The spatially averaged air speed over the bed for the ceiling fan and pedestal fan was 0.4 m/s and 0.3 m/s </w:t>
@@ -12177,7 +12437,7 @@
           <w:lang w:eastAsia="zh-CN"/>
         </w:rPr>
         <w:drawing>
-          <wp:inline distT="0" distB="0" distL="0" distR="0" wp14:anchorId="341A1FD5" wp14:editId="4DCDBAFA">
+          <wp:inline distT="0" distB="0" distL="0" distR="0" wp14:anchorId="341A1FD5" wp14:editId="23BAE5FD">
             <wp:extent cx="1651000" cy="2260600"/>
             <wp:effectExtent l="0" t="0" r="0" b="0"/>
             <wp:docPr id="1" name="Picture 1" descr="A picture containing chart&#10;&#10;Description automatically generated"/>
@@ -12926,7 +13186,15 @@
         <w:t>s</w:t>
       </w:r>
       <w:r>
-        <w:t xml:space="preserve"> for dry-heat loss and not evaporative heat loss. Therefore, we modeled the cooling effect of passive and low-energy strategies with the Standard Effective Temperature (SET) based on the 2-Node Model by Gagge et al.</w:t>
+        <w:t xml:space="preserve"> for dry-heat loss and not evaporative heat loss. Therefore, we modeled the cooling effect of passive and low-energy strategies with the Standard Effective Temperature (SET) based on the 2-Node Model by </w:t>
+      </w:r>
+      <w:proofErr w:type="spellStart"/>
+      <w:r>
+        <w:t>Gagge</w:t>
+      </w:r>
+      <w:proofErr w:type="spellEnd"/>
+      <w:r>
+        <w:t xml:space="preserve"> et al.</w:t>
       </w:r>
       <w:r>
         <w:fldChar w:fldCharType="begin"/>
@@ -12948,7 +13216,15 @@
         <w:fldChar w:fldCharType="end"/>
       </w:r>
       <w:r>
-        <w:t xml:space="preserve"> as implemented in the comf package in the R programming language</w:t>
+        <w:t xml:space="preserve"> as implemented in the </w:t>
+      </w:r>
+      <w:proofErr w:type="spellStart"/>
+      <w:r>
+        <w:t>comf</w:t>
+      </w:r>
+      <w:proofErr w:type="spellEnd"/>
+      <w:r>
+        <w:t xml:space="preserve"> package in the R programming language</w:t>
       </w:r>
       <w:r>
         <w:fldChar w:fldCharType="begin"/>
@@ -13307,7 +13583,15 @@
         <w:fldChar w:fldCharType="end"/>
       </w:r>
       <w:r>
-        <w:t>. We used EnergyPlus v. 22.2.0</w:t>
+        <w:t xml:space="preserve">. We used </w:t>
+      </w:r>
+      <w:proofErr w:type="spellStart"/>
+      <w:r>
+        <w:t>EnergyPlus</w:t>
+      </w:r>
+      <w:proofErr w:type="spellEnd"/>
+      <w:r>
+        <w:t xml:space="preserve"> v. 22.2.0</w:t>
       </w:r>
       <w:r>
         <w:fldChar w:fldCharType="begin"/>
@@ -13420,11 +13704,40 @@
       <w:r>
         <w:t xml:space="preserve"> in the simulation. We selected the single-family, climate zone 3A, electrical resistance heating, slab foundation, International Energy Conservation Code (IECC) 2015 energy model. We made the following modifications to the reference model: updated the file version from </w:t>
       </w:r>
-      <w:r>
-        <w:t>EnergyPlus v. 9.5</w:t>
-      </w:r>
-      <w:r>
-        <w:t xml:space="preserve"> to EnergyPlus v. 22.2.0 using the EnergyPlus auxiliary preprocessing program IDFVersionEditor, replaced the existing design day data objects with those for Dallas/Fort Worth International Airport, and changed the schedules of all electrical equipment and HVAC to be unavailable from midnight February 14 until midnight February </w:t>
+      <w:proofErr w:type="spellStart"/>
+      <w:r>
+        <w:t>EnergyPlus</w:t>
+      </w:r>
+      <w:proofErr w:type="spellEnd"/>
+      <w:r>
+        <w:t xml:space="preserve"> v. 9.5</w:t>
+      </w:r>
+      <w:r>
+        <w:t xml:space="preserve"> to </w:t>
+      </w:r>
+      <w:proofErr w:type="spellStart"/>
+      <w:r>
+        <w:t>EnergyPlus</w:t>
+      </w:r>
+      <w:proofErr w:type="spellEnd"/>
+      <w:r>
+        <w:t xml:space="preserve"> v. 22.2.0 using the </w:t>
+      </w:r>
+      <w:proofErr w:type="spellStart"/>
+      <w:r>
+        <w:t>EnergyPlus</w:t>
+      </w:r>
+      <w:proofErr w:type="spellEnd"/>
+      <w:r>
+        <w:t xml:space="preserve"> auxiliary preprocessing program </w:t>
+      </w:r>
+      <w:proofErr w:type="spellStart"/>
+      <w:r>
+        <w:t>IDFVersionEditor</w:t>
+      </w:r>
+      <w:proofErr w:type="spellEnd"/>
+      <w:r>
+        <w:t xml:space="preserve">, replaced the existing design day data objects with those for Dallas/Fort Worth International Airport, and changed the schedules of all electrical equipment and HVAC to be unavailable from midnight February 14 until midnight February </w:t>
       </w:r>
       <w:r>
         <w:t>20</w:t>
@@ -13457,7 +13770,15 @@
     </w:p>
     <w:p>
       <w:r>
-        <w:t xml:space="preserve">We created a custom historical EnergyPlus weather file to use for </w:t>
+        <w:t xml:space="preserve">We created a custom historical </w:t>
+      </w:r>
+      <w:proofErr w:type="spellStart"/>
+      <w:r>
+        <w:t>EnergyPlus</w:t>
+      </w:r>
+      <w:proofErr w:type="spellEnd"/>
+      <w:r>
+        <w:t xml:space="preserve"> weather file to use for </w:t>
       </w:r>
       <w:r>
         <w:t xml:space="preserve">the </w:t>
@@ -13492,7 +13813,23 @@
         <w:fldChar w:fldCharType="end"/>
       </w:r>
       <w:r>
-        <w:t xml:space="preserve">. We converted the sea level pressure to atmospheric pressure based on the dry-bulb temperature and an elevation of 171 m (weather station elevation). We used the EnergyPlus auxiliary preprocessing program WeatherConverter to split the global horizontal radiation into direct and diffuse horizontal radiation components. We ran the simulation for the entire month of February to ensure an adequate initialization period. </w:t>
+        <w:t xml:space="preserve">. We converted the sea level pressure to atmospheric pressure based on the dry-bulb temperature and an elevation of 171 m (weather station elevation). We used the </w:t>
+      </w:r>
+      <w:proofErr w:type="spellStart"/>
+      <w:r>
+        <w:t>EnergyPlus</w:t>
+      </w:r>
+      <w:proofErr w:type="spellEnd"/>
+      <w:r>
+        <w:t xml:space="preserve"> auxiliary preprocessing program </w:t>
+      </w:r>
+      <w:proofErr w:type="spellStart"/>
+      <w:r>
+        <w:t>WeatherConverter</w:t>
+      </w:r>
+      <w:proofErr w:type="spellEnd"/>
+      <w:r>
+        <w:t xml:space="preserve"> to split the global horizontal radiation into direct and diffuse horizontal radiation components. We ran the simulation for the entire month of February to ensure an adequate initialization period. </w:t>
       </w:r>
     </w:p>
     <w:p>
@@ -13993,7 +14330,15 @@
     </w:p>
     <w:p>
       <w:r>
-        <w:t>From the 2-Node Model by Gagge et al.</w:t>
+        <w:t xml:space="preserve">From the 2-Node Model by </w:t>
+      </w:r>
+      <w:proofErr w:type="spellStart"/>
+      <w:r>
+        <w:t>Gagge</w:t>
+      </w:r>
+      <w:proofErr w:type="spellEnd"/>
+      <w:r>
+        <w:t xml:space="preserve"> et al.</w:t>
       </w:r>
       <w:r>
         <w:fldChar w:fldCharType="begin"/>
@@ -14015,7 +14360,15 @@
         <w:fldChar w:fldCharType="end"/>
       </w:r>
       <w:r>
-        <w:t>, the skin temperature varies by less than 2°C over a 30°C dry-bulb temperature range, so we approximated it as a constant over the range of modeled indoor air temperatures. We calculated the heat transfer coefficient at an indoor air temperature of 16°C based on the measured skin temperature and power supplied to each thermal manikin body segment. Holding the heat transfer coefficient and skin temperature, we then approximated the power needed for new indoor air temperatures to calculate a new equivalent temperature. The difference in equivalent temperature between the baseline and any heating intervention gives the heating effect. We then added this heating effect from the modeled indoor air temperature to compute the sleep</w:t>
+        <w:t>, the skin temperature varies by less than 2°</w:t>
+      </w:r>
+      <w:proofErr w:type="spellStart"/>
+      <w:r>
+        <w:t>C over</w:t>
+      </w:r>
+      <w:proofErr w:type="spellEnd"/>
+      <w:r>
+        <w:t xml:space="preserve"> a 30°C dry-bulb temperature range, so we approximated it as a constant over the range of modeled indoor air temperatures. We calculated the heat transfer coefficient at an indoor air temperature of 16°C based on the measured skin temperature and power supplied to each thermal manikin body segment. Holding the heat transfer coefficient and skin temperature, we then approximated the power needed for new indoor air temperatures to calculate a new equivalent temperature. The difference in equivalent temperature between the baseline and any heating intervention gives the heating effect. We then added this heating effect from the modeled indoor air temperature to compute the sleep</w:t>
       </w:r>
       <w:ins w:id="176" w:author="Arfa Aijazi" w:date="2024-02-10T14:06:00Z">
         <w:r>
@@ -14121,8 +14474,13 @@
         <w:t>d</w:t>
       </w:r>
       <w:r>
-        <w:t xml:space="preserve"> occupants would have other heating measures available after 7:00 a.m</w:t>
-      </w:r>
+        <w:t xml:space="preserve"> occupants would have other heating measures available after 7:00 </w:t>
+      </w:r>
+      <w:proofErr w:type="spellStart"/>
+      <w:r>
+        <w:t>a.m</w:t>
+      </w:r>
+      <w:proofErr w:type="spellEnd"/>
       <w:r>
         <w:t xml:space="preserve"> during wake hours</w:t>
       </w:r>
@@ -19565,14 +19923,24 @@
       </w:r>
     </w:p>
     <w:p>
-      <w:pPr>
-        <w:ind w:left="720" w:hanging="720"/>
-        <w:pPrChange w:id="180" w:author="Arfa Aijazi" w:date="2024-02-10T14:37:00Z">
-          <w:pPr/>
-        </w:pPrChange>
-      </w:pPr>
-      <w:r>
-        <w:t xml:space="preserve">At the time of the study, Arfa Aijazi was supported by a Doctoral Completion Fellowship through the Graduate Division at the University of California, Berkeley. </w:t>
+      <w:r>
+        <w:t xml:space="preserve">At the time of the study, </w:t>
+      </w:r>
+      <w:proofErr w:type="spellStart"/>
+      <w:r>
+        <w:t>Arfa</w:t>
+      </w:r>
+      <w:proofErr w:type="spellEnd"/>
+      <w:r>
+        <w:t xml:space="preserve"> </w:t>
+      </w:r>
+      <w:proofErr w:type="spellStart"/>
+      <w:r>
+        <w:t>Aijazi</w:t>
+      </w:r>
+      <w:proofErr w:type="spellEnd"/>
+      <w:r>
+        <w:t xml:space="preserve"> was supported by a Doctoral Completion Fellowship through the Graduate Division at the University of California, Berkeley. </w:t>
       </w:r>
       <w:r>
         <w:t>This research was</w:t>
@@ -19592,12 +19960,12 @@
       <w:r>
         <w:t xml:space="preserve"> CBE with which the authors are affiliated</w:t>
       </w:r>
-      <w:ins w:id="181" w:author="Arfa Aijazi" w:date="2024-02-04T16:44:00Z">
+      <w:ins w:id="180" w:author="Arfa Aijazi" w:date="2024-02-04T16:44:00Z">
         <w:r>
           <w:t xml:space="preserve"> CBE</w:t>
         </w:r>
       </w:ins>
-      <w:del w:id="182" w:author="Arfa Aijazi" w:date="2024-02-04T16:44:00Z">
+      <w:del w:id="181" w:author="Arfa Aijazi" w:date="2024-02-04T16:44:00Z">
         <w:r>
           <w:delText>,</w:delText>
         </w:r>
@@ -19605,23 +19973,52 @@
       <w:r>
         <w:t xml:space="preserve"> is advised by and funded by many partners that represent a diversity of organizations from the building industry, including manufacturers, building owners, facility managers, contractors, architects, engineers, government agencies, and utilities. Specifically, the authors also acknowledge in-kind equipment donations</w:t>
       </w:r>
-      <w:ins w:id="183" w:author="Arfa Aijazi" w:date="2024-02-04T16:45:00Z">
+      <w:ins w:id="182" w:author="Arfa Aijazi" w:date="2024-02-04T16:45:00Z">
         <w:r>
           <w:t xml:space="preserve"> to CBE</w:t>
         </w:r>
       </w:ins>
       <w:r>
-        <w:t xml:space="preserve"> from Big Ass Solutions and Sleepme. The authors also thank Professor Ed Arens, Charlie Huizenga, Dr. Yingdong He</w:t>
-      </w:r>
-      <w:r>
-        <w:t>, and visiting PhD student Thomas Hirn</w:t>
-      </w:r>
-      <w:r>
-        <w:t xml:space="preserve"> with the CBE at the </w:t>
+        <w:t xml:space="preserve"> from Big Ass Solutions and </w:t>
+      </w:r>
+      <w:proofErr w:type="spellStart"/>
+      <w:r>
+        <w:t>Sleepme</w:t>
+      </w:r>
+      <w:proofErr w:type="spellEnd"/>
+      <w:r>
+        <w:t xml:space="preserve">. The authors also thank Professor Ed </w:t>
+      </w:r>
+      <w:proofErr w:type="spellStart"/>
+      <w:r>
+        <w:t>Arens</w:t>
+      </w:r>
+      <w:proofErr w:type="spellEnd"/>
+      <w:r>
+        <w:t xml:space="preserve">, Charlie Huizenga, Dr. </w:t>
+      </w:r>
+      <w:proofErr w:type="spellStart"/>
+      <w:r>
+        <w:t>Yingdong</w:t>
+      </w:r>
+      <w:proofErr w:type="spellEnd"/>
+      <w:r>
+        <w:t xml:space="preserve"> He</w:t>
+      </w:r>
+      <w:r>
+        <w:t xml:space="preserve">, and visiting PhD student Thomas </w:t>
+      </w:r>
+      <w:proofErr w:type="spellStart"/>
+      <w:r>
+        <w:t>Hirn</w:t>
+      </w:r>
+      <w:proofErr w:type="spellEnd"/>
+      <w:r>
+        <w:t xml:space="preserve"> with the CBE at the University of California, Berkeley for their assistance with </w:t>
       </w:r>
       <w:r>
         <w:lastRenderedPageBreak/>
-        <w:t>University of California, Berkeley for their assistance with using the Controlled Environmental Chamber (CEC) and the thermal manikin</w:t>
+        <w:t>using the Controlled Environmental Chamber (CEC) and the thermal manikin</w:t>
       </w:r>
       <w:r>
         <w:t>,</w:t>
@@ -19641,7 +20038,7 @@
       <w:r>
         <w:t xml:space="preserve">, </w:t>
       </w:r>
-      <w:del w:id="184" w:author="Arfa Aijazi" w:date="2024-02-10T13:59:00Z">
+      <w:del w:id="183" w:author="Arfa Aijazi" w:date="2024-02-10T13:59:00Z">
         <w:r>
           <w:delText xml:space="preserve">and </w:delText>
         </w:r>
@@ -19649,32 +20046,37 @@
       <w:r>
         <w:t>Dr. Carlos Duarte with CBE for his help estimating the power rating of conventional HVAC systems</w:t>
       </w:r>
-      <w:ins w:id="185" w:author="Arfa Aijazi" w:date="2024-02-10T13:59:00Z">
-        <w:r>
-          <w:t>, and Professor Gail Brager</w:t>
+      <w:ins w:id="184" w:author="Arfa Aijazi" w:date="2024-02-10T13:59:00Z">
+        <w:r>
+          <w:t xml:space="preserve">, and Professor Gail </w:t>
+        </w:r>
+        <w:proofErr w:type="spellStart"/>
+        <w:r>
+          <w:t>Brager</w:t>
         </w:r>
       </w:ins>
-      <w:ins w:id="186" w:author="Arfa Aijazi" w:date="2024-02-10T14:01:00Z">
+      <w:proofErr w:type="spellEnd"/>
+      <w:ins w:id="185" w:author="Arfa Aijazi" w:date="2024-02-10T14:01:00Z">
         <w:r>
           <w:t xml:space="preserve"> with CBE</w:t>
         </w:r>
       </w:ins>
-      <w:ins w:id="187" w:author="Arfa Aijazi" w:date="2024-02-10T13:59:00Z">
+      <w:ins w:id="186" w:author="Arfa Aijazi" w:date="2024-02-10T13:59:00Z">
         <w:r>
           <w:t xml:space="preserve"> for review of </w:t>
         </w:r>
       </w:ins>
-      <w:ins w:id="188" w:author="Arfa Aijazi" w:date="2024-02-10T14:00:00Z">
+      <w:ins w:id="187" w:author="Arfa Aijazi" w:date="2024-02-10T14:00:00Z">
         <w:r>
           <w:t>a portion of the manuscript text</w:t>
         </w:r>
       </w:ins>
-      <w:ins w:id="189" w:author="Arfa Aijazi" w:date="2024-02-10T14:01:00Z">
+      <w:ins w:id="188" w:author="Arfa Aijazi" w:date="2024-02-10T14:01:00Z">
         <w:r>
           <w:t>.</w:t>
         </w:r>
       </w:ins>
-      <w:del w:id="190" w:author="Arfa Aijazi" w:date="2024-02-10T14:00:00Z">
+      <w:del w:id="189" w:author="Arfa Aijazi" w:date="2024-02-10T14:00:00Z">
         <w:r>
           <w:delText>.</w:delText>
         </w:r>
@@ -19710,7 +20112,15 @@
         <w:t xml:space="preserve">the </w:t>
       </w:r>
       <w:r>
-        <w:t>School of Architecture, Yeungnam University, Republic of Korea</w:t>
+        <w:t xml:space="preserve">School of Architecture, </w:t>
+      </w:r>
+      <w:proofErr w:type="spellStart"/>
+      <w:r>
+        <w:t>Yeungnam</w:t>
+      </w:r>
+      <w:proofErr w:type="spellEnd"/>
+      <w:r>
+        <w:t xml:space="preserve"> University, Republic of Korea</w:t>
       </w:r>
       <w:r>
         <w:t xml:space="preserve"> and formerly a CBE visiting scholar.</w:t>
@@ -19755,8 +20165,21 @@
       </w:r>
     </w:p>
     <w:p>
-      <w:r>
-        <w:t>Arfa Aijazi, Thomas Parkinson, Hui Zhang,</w:t>
+      <w:proofErr w:type="spellStart"/>
+      <w:r>
+        <w:t>Arfa</w:t>
+      </w:r>
+      <w:proofErr w:type="spellEnd"/>
+      <w:r>
+        <w:t xml:space="preserve"> </w:t>
+      </w:r>
+      <w:proofErr w:type="spellStart"/>
+      <w:r>
+        <w:t>Aijazi</w:t>
+      </w:r>
+      <w:proofErr w:type="spellEnd"/>
+      <w:r>
+        <w:t>, Thomas Parkinson, Hui Zhang,</w:t>
       </w:r>
       <w:r>
         <w:t xml:space="preserve"> </w:t>
@@ -19781,9 +20204,19 @@
       </w:r>
     </w:p>
     <w:p>
-      <w:r>
-        <w:t>Arfa Aijazi</w:t>
-      </w:r>
+      <w:proofErr w:type="spellStart"/>
+      <w:r>
+        <w:t>Arfa</w:t>
+      </w:r>
+      <w:proofErr w:type="spellEnd"/>
+      <w:r>
+        <w:t xml:space="preserve"> </w:t>
+      </w:r>
+      <w:proofErr w:type="spellStart"/>
+      <w:r>
+        <w:t>Aijazi</w:t>
+      </w:r>
+      <w:proofErr w:type="spellEnd"/>
     </w:p>
     <w:p>
       <w:pPr>
@@ -19885,7 +20318,15 @@
         <w:jc w:val="left"/>
       </w:pPr>
       <w:r>
-        <w:t>All data and analysis code is provided on GitHub at</w:t>
+        <w:t xml:space="preserve">All data and analysis code </w:t>
+      </w:r>
+      <w:proofErr w:type="gramStart"/>
+      <w:r>
+        <w:t>is</w:t>
+      </w:r>
+      <w:proofErr w:type="gramEnd"/>
+      <w:r>
+        <w:t xml:space="preserve"> provided on GitHub at</w:t>
       </w:r>
       <w:r>
         <w:t xml:space="preserve">: </w:t>

</xml_diff>